<commit_message>
Documentacion, añadido archivo adicional
</commit_message>
<xml_diff>
--- a/documentacion/Oferta Tecnica - Sistema Integrador de Llamadas VoIP - comparativa documento original.DOCX
+++ b/documentacion/Oferta Tecnica - Sistema Integrador de Llamadas VoIP - comparativa documento original.DOCX
@@ -30,6 +30,8 @@
           <w:lang w:val="es-BO"/>
         </w:rPr>
       </w:pPr>
+      <w:bookmarkStart w:id="0" w:name="_GoBack"/>
+      <w:bookmarkEnd w:id="0"/>
     </w:p>
     <w:p>
       <w:pPr>
@@ -1305,8 +1307,6 @@
         </w:rPr>
         <w:t xml:space="preserve"> </w:t>
       </w:r>
-      <w:bookmarkStart w:id="0" w:name="_GoBack"/>
-      <w:bookmarkEnd w:id="0"/>
     </w:p>
     <w:p>
       <w:pPr>
@@ -1877,13 +1877,15 @@
         <w:rPr>
           <w:rFonts w:ascii="Calibri" w:hAnsi="Calibri"/>
           <w:sz w:val="22"/>
-          <w:lang w:val="es-BO"/>
-        </w:rPr>
-      </w:pPr>
-      <w:r>
-        <w:rPr>
-          <w:rFonts w:ascii="Calibri" w:hAnsi="Calibri"/>
-          <w:sz w:val="22"/>
+          <w:highlight w:val="green"/>
+          <w:lang w:val="es-BO"/>
+        </w:rPr>
+      </w:pPr>
+      <w:r>
+        <w:rPr>
+          <w:rFonts w:ascii="Calibri" w:hAnsi="Calibri"/>
+          <w:sz w:val="22"/>
+          <w:highlight w:val="green"/>
           <w:lang w:val="es-BO"/>
         </w:rPr>
         <w:t xml:space="preserve">Gestión de salas para categorizar usuarios y operadores capaz de distribuirlos en diferentes zonas de operación. </w:t>
@@ -1901,13 +1903,15 @@
         <w:rPr>
           <w:rFonts w:ascii="Calibri" w:hAnsi="Calibri"/>
           <w:sz w:val="22"/>
-          <w:lang w:val="es-BO"/>
-        </w:rPr>
-      </w:pPr>
-      <w:r>
-        <w:rPr>
-          <w:rFonts w:ascii="Calibri" w:hAnsi="Calibri"/>
-          <w:sz w:val="22"/>
+          <w:highlight w:val="green"/>
+          <w:lang w:val="es-BO"/>
+        </w:rPr>
+      </w:pPr>
+      <w:r>
+        <w:rPr>
+          <w:rFonts w:ascii="Calibri" w:hAnsi="Calibri"/>
+          <w:sz w:val="22"/>
+          <w:highlight w:val="green"/>
           <w:lang w:val="es-BO"/>
         </w:rPr>
         <w:t>Soporte y gestión para grabar y reproducir llamadas.</w:t>
@@ -1925,13 +1929,15 @@
         <w:rPr>
           <w:rFonts w:ascii="Calibri" w:hAnsi="Calibri"/>
           <w:sz w:val="22"/>
-          <w:lang w:val="es-BO"/>
-        </w:rPr>
-      </w:pPr>
-      <w:r>
-        <w:rPr>
-          <w:rFonts w:ascii="Calibri" w:hAnsi="Calibri"/>
-          <w:sz w:val="22"/>
+          <w:highlight w:val="green"/>
+          <w:lang w:val="es-BO"/>
+        </w:rPr>
+      </w:pPr>
+      <w:r>
+        <w:rPr>
+          <w:rFonts w:ascii="Calibri" w:hAnsi="Calibri"/>
+          <w:sz w:val="22"/>
+          <w:highlight w:val="green"/>
           <w:lang w:val="es-BO"/>
         </w:rPr>
         <w:t>Visualización de los diferentes estados del sistema tanto de servidor como de conexión.</w:t>
@@ -1949,13 +1955,15 @@
         <w:rPr>
           <w:rFonts w:ascii="Calibri" w:hAnsi="Calibri"/>
           <w:sz w:val="22"/>
-          <w:lang w:val="es-BO"/>
-        </w:rPr>
-      </w:pPr>
-      <w:r>
-        <w:rPr>
-          <w:rFonts w:ascii="Calibri" w:hAnsi="Calibri"/>
-          <w:sz w:val="22"/>
+          <w:highlight w:val="green"/>
+          <w:lang w:val="es-BO"/>
+        </w:rPr>
+      </w:pPr>
+      <w:r>
+        <w:rPr>
+          <w:rFonts w:ascii="Calibri" w:hAnsi="Calibri"/>
+          <w:sz w:val="22"/>
+          <w:highlight w:val="green"/>
           <w:lang w:val="es-BO"/>
         </w:rPr>
         <w:t>Gestión de agendas de contactos para una visualización de números favoritos.</w:t>
@@ -2395,25 +2403,26 @@
       <w:pPr>
         <w:pStyle w:val="Prrafodelista"/>
         <w:numPr>
-          <w:ilvl w:val="1"/>
+          <w:ilvl w:val="0"/>
           <w:numId w:val="20"/>
         </w:numPr>
         <w:spacing w:line="360" w:lineRule="auto"/>
-        <w:ind w:left="1418" w:hanging="284"/>
-        <w:jc w:val="both"/>
-        <w:rPr>
-          <w:rFonts w:ascii="Calibri" w:hAnsi="Calibri"/>
-          <w:sz w:val="22"/>
-          <w:lang w:val="es-BO"/>
-        </w:rPr>
-      </w:pPr>
-      <w:r>
-        <w:rPr>
-          <w:rFonts w:ascii="Calibri" w:hAnsi="Calibri"/>
-          <w:sz w:val="22"/>
-          <w:lang w:val="es-BO"/>
-        </w:rPr>
-        <w:t>Recepción, tratamiento y presentación de indicativos emitidos por las unidades móviles.</w:t>
+        <w:jc w:val="both"/>
+        <w:rPr>
+          <w:rFonts w:ascii="Calibri" w:hAnsi="Calibri"/>
+          <w:sz w:val="22"/>
+          <w:highlight w:val="yellow"/>
+          <w:lang w:val="es-BO"/>
+        </w:rPr>
+      </w:pPr>
+      <w:r>
+        <w:rPr>
+          <w:rFonts w:ascii="Calibri" w:hAnsi="Calibri"/>
+          <w:sz w:val="22"/>
+          <w:highlight w:val="yellow"/>
+          <w:lang w:val="es-BO"/>
+        </w:rPr>
+        <w:t>Configuración de recursos de uso exclusivo en acceso común (pool), de manera que se optimiza el uso de los mismos hasta la máxima concurrencia.</w:t>
       </w:r>
     </w:p>
     <w:p>
@@ -2438,25 +2447,33 @@
           <w:sz w:val="22"/>
           <w:lang w:val="es-BO"/>
         </w:rPr>
-        <w:t xml:space="preserve">Establecimiento de puentes de radio temporales (supervisados por el operador) o estables (sin intervención del operador) entre distintos grupos, canales e incluso tecnologías (analógica PMR, Tetra, </w:t>
-      </w:r>
-      <w:proofErr w:type="spellStart"/>
-      <w:r>
-        <w:rPr>
-          <w:rFonts w:ascii="Calibri" w:hAnsi="Calibri"/>
-          <w:sz w:val="22"/>
-          <w:lang w:val="es-BO"/>
-        </w:rPr>
-        <w:t>Tetrapol</w:t>
-      </w:r>
-      <w:proofErr w:type="spellEnd"/>
-      <w:r>
-        <w:rPr>
-          <w:rFonts w:ascii="Calibri" w:hAnsi="Calibri"/>
-          <w:sz w:val="22"/>
-          <w:lang w:val="es-BO"/>
-        </w:rPr>
-        <w:t>, DMR) permitiendo el establecimiento de comunicaciones con diferentes grupos de trabajo que usen diferentes medios de comunicación.</w:t>
+        <w:t>Recepción, tratamiento y presentación de indicativos emitidos por las unidades móviles.</w:t>
+      </w:r>
+    </w:p>
+    <w:p>
+      <w:pPr>
+        <w:pStyle w:val="Prrafodelista"/>
+        <w:numPr>
+          <w:ilvl w:val="0"/>
+          <w:numId w:val="20"/>
+        </w:numPr>
+        <w:spacing w:line="360" w:lineRule="auto"/>
+        <w:jc w:val="both"/>
+        <w:rPr>
+          <w:rFonts w:ascii="Calibri" w:hAnsi="Calibri"/>
+          <w:sz w:val="22"/>
+          <w:highlight w:val="yellow"/>
+          <w:lang w:val="es-BO"/>
+        </w:rPr>
+      </w:pPr>
+      <w:r>
+        <w:rPr>
+          <w:rFonts w:ascii="Calibri" w:hAnsi="Calibri"/>
+          <w:sz w:val="22"/>
+          <w:highlight w:val="yellow"/>
+          <w:lang w:val="es-BO"/>
+        </w:rPr>
+        <w:t>Gestión remota de la configuración de la radio proporcionando al operador capacidades de control de grupos, carpetas y canales.</w:t>
       </w:r>
     </w:p>
     <w:p>
@@ -2481,6 +2498,75 @@
           <w:sz w:val="22"/>
           <w:lang w:val="es-BO"/>
         </w:rPr>
+        <w:t xml:space="preserve">Establecimiento de puentes de radio temporales (supervisados por el operador) o estables (sin intervención del operador) entre distintos grupos, canales e incluso tecnologías (analógica PMR, Tetra, </w:t>
+      </w:r>
+      <w:proofErr w:type="spellStart"/>
+      <w:r>
+        <w:rPr>
+          <w:rFonts w:ascii="Calibri" w:hAnsi="Calibri"/>
+          <w:sz w:val="22"/>
+          <w:lang w:val="es-BO"/>
+        </w:rPr>
+        <w:t>Tetrapol</w:t>
+      </w:r>
+      <w:proofErr w:type="spellEnd"/>
+      <w:r>
+        <w:rPr>
+          <w:rFonts w:ascii="Calibri" w:hAnsi="Calibri"/>
+          <w:sz w:val="22"/>
+          <w:lang w:val="es-BO"/>
+        </w:rPr>
+        <w:t>, DMR) permitiendo el establecimiento de comunicaciones con diferentes grupos de trabajo que usen diferentes medios de comunicación.</w:t>
+      </w:r>
+    </w:p>
+    <w:p>
+      <w:pPr>
+        <w:pStyle w:val="Prrafodelista"/>
+        <w:numPr>
+          <w:ilvl w:val="0"/>
+          <w:numId w:val="20"/>
+        </w:numPr>
+        <w:spacing w:line="360" w:lineRule="auto"/>
+        <w:jc w:val="both"/>
+        <w:rPr>
+          <w:rFonts w:ascii="Calibri" w:hAnsi="Calibri"/>
+          <w:sz w:val="22"/>
+          <w:highlight w:val="yellow"/>
+          <w:lang w:val="es-BO"/>
+        </w:rPr>
+      </w:pPr>
+      <w:r>
+        <w:rPr>
+          <w:rFonts w:ascii="Calibri" w:hAnsi="Calibri"/>
+          <w:sz w:val="22"/>
+          <w:highlight w:val="yellow"/>
+          <w:lang w:val="es-BO"/>
+        </w:rPr>
+        <w:t>Control de PTT individual (por radio o sala) o global (para todos los elementos de comunicación que el operador gestione.</w:t>
+      </w:r>
+    </w:p>
+    <w:p>
+      <w:pPr>
+        <w:pStyle w:val="Prrafodelista"/>
+        <w:numPr>
+          <w:ilvl w:val="0"/>
+          <w:numId w:val="20"/>
+        </w:numPr>
+        <w:spacing w:line="360" w:lineRule="auto"/>
+        <w:jc w:val="both"/>
+        <w:rPr>
+          <w:rFonts w:ascii="Calibri" w:hAnsi="Calibri"/>
+          <w:sz w:val="22"/>
+          <w:highlight w:val="yellow"/>
+          <w:lang w:val="es-BO"/>
+        </w:rPr>
+      </w:pPr>
+      <w:r>
+        <w:rPr>
+          <w:rFonts w:ascii="Calibri" w:hAnsi="Calibri"/>
+          <w:sz w:val="22"/>
+          <w:lang w:val="es-BO"/>
+        </w:rPr>
         <w:t xml:space="preserve">Control </w:t>
       </w:r>
       <w:r>
@@ -2489,7 +2575,16 @@
           <w:sz w:val="22"/>
           <w:lang w:val="es-BO"/>
         </w:rPr>
-        <w:t>de PTT mediante ratón.</w:t>
+        <w:t>de PTT mediante ratón</w:t>
+      </w:r>
+      <w:r>
+        <w:rPr>
+          <w:rFonts w:ascii="Calibri" w:hAnsi="Calibri"/>
+          <w:sz w:val="22"/>
+          <w:highlight w:val="yellow"/>
+          <w:lang w:val="es-BO"/>
+        </w:rPr>
+        <w:t>, teclado, pedal u otros elementos externos soportados como HID del equipo.</w:t>
       </w:r>
     </w:p>
     <w:p>
@@ -2562,6 +2657,58 @@
       <w:pPr>
         <w:pStyle w:val="Prrafodelista"/>
         <w:numPr>
+          <w:ilvl w:val="0"/>
+          <w:numId w:val="20"/>
+        </w:numPr>
+        <w:spacing w:line="360" w:lineRule="auto"/>
+        <w:jc w:val="both"/>
+        <w:rPr>
+          <w:rFonts w:ascii="Calibri" w:hAnsi="Calibri"/>
+          <w:sz w:val="22"/>
+          <w:highlight w:val="yellow"/>
+          <w:lang w:val="es-BO"/>
+        </w:rPr>
+      </w:pPr>
+      <w:r>
+        <w:rPr>
+          <w:rFonts w:ascii="Calibri" w:hAnsi="Calibri"/>
+          <w:sz w:val="22"/>
+          <w:highlight w:val="yellow"/>
+          <w:lang w:val="es-BO"/>
+        </w:rPr>
+        <w:t>Selección de grupo/carpeta en la emisora de trabajo, con lo que puede obtenerse más flexibilidad en la operación.</w:t>
+      </w:r>
+    </w:p>
+    <w:p>
+      <w:pPr>
+        <w:pStyle w:val="Prrafodelista"/>
+        <w:numPr>
+          <w:ilvl w:val="0"/>
+          <w:numId w:val="20"/>
+        </w:numPr>
+        <w:spacing w:line="360" w:lineRule="auto"/>
+        <w:jc w:val="both"/>
+        <w:rPr>
+          <w:rFonts w:ascii="Calibri" w:hAnsi="Calibri"/>
+          <w:sz w:val="22"/>
+          <w:highlight w:val="yellow"/>
+          <w:lang w:val="es-BO"/>
+        </w:rPr>
+      </w:pPr>
+      <w:r>
+        <w:rPr>
+          <w:rFonts w:ascii="Calibri" w:hAnsi="Calibri"/>
+          <w:sz w:val="22"/>
+          <w:highlight w:val="yellow"/>
+          <w:lang w:val="es-BO"/>
+        </w:rPr>
+        <w:t>Envío de SDS predefinidos a las emisoras y recepción de mensajes de estado independientemente de la actividad de voz de la emisora.</w:t>
+      </w:r>
+    </w:p>
+    <w:p>
+      <w:pPr>
+        <w:pStyle w:val="Prrafodelista"/>
+        <w:numPr>
           <w:ilvl w:val="1"/>
           <w:numId w:val="20"/>
         </w:numPr>
@@ -2650,6 +2797,7 @@
           <w:sz w:val="22"/>
           <w:lang w:val="es-BO"/>
         </w:rPr>
+        <w:lastRenderedPageBreak/>
         <w:t>Dentro de los elementos que conformarán la plataforma, el puesto de operador será uno de los componentes principales, no solo porque será la herramienta que utilizará el operador para llevar a cabo cualquier operación con los recursos de radio o telefonía de los que dispone, sino por su facilidad de uso y por la cantidad de ventajas que ofrece.</w:t>
       </w:r>
     </w:p>
@@ -2777,7 +2925,6 @@
           <w:sz w:val="22"/>
           <w:lang w:val="es-BO"/>
         </w:rPr>
-        <w:lastRenderedPageBreak/>
         <w:t>El software de operador será una aplicación web, con toda la potencia de una aplicación de escritorio y la ventaja de que no necesita ningún tipo de instalación en los puestos de operador, tan solo será necesario disponer de un navegador web Firefox</w:t>
       </w:r>
       <w:r>
@@ -3220,6 +3367,7 @@
           <w:szCs w:val="22"/>
           <w:lang w:val="es-MX" w:eastAsia="es-MX"/>
         </w:rPr>
+        <w:lastRenderedPageBreak/>
         <w:t xml:space="preserve">Capacidad de los operadores para participar en las </w:t>
       </w:r>
       <w:r>
@@ -3537,7 +3685,6 @@
           <w:szCs w:val="22"/>
           <w:lang w:val="es-MX" w:eastAsia="es-MX"/>
         </w:rPr>
-        <w:lastRenderedPageBreak/>
         <w:t xml:space="preserve">Grabación de </w:t>
       </w:r>
       <w:r>
@@ -3942,17 +4089,19 @@
           <w:rFonts w:asciiTheme="minorHAnsi" w:eastAsia="Times New Roman" w:hAnsiTheme="minorHAnsi" w:cstheme="minorHAnsi"/>
           <w:sz w:val="22"/>
           <w:szCs w:val="22"/>
-          <w:lang w:val="es-MX" w:eastAsia="es-MX"/>
-        </w:rPr>
-      </w:pPr>
-      <w:r>
-        <w:rPr>
-          <w:rFonts w:asciiTheme="minorHAnsi" w:eastAsia="Times New Roman" w:hAnsiTheme="minorHAnsi" w:cstheme="minorHAnsi"/>
-          <w:sz w:val="22"/>
-          <w:szCs w:val="22"/>
-          <w:lang w:val="es-MX" w:eastAsia="es-MX"/>
-        </w:rPr>
-        <w:t>Sistema de Notificaciones</w:t>
+          <w:highlight w:val="yellow"/>
+          <w:lang w:val="es-MX" w:eastAsia="es-MX"/>
+        </w:rPr>
+      </w:pPr>
+      <w:r>
+        <w:rPr>
+          <w:rFonts w:asciiTheme="minorHAnsi" w:eastAsia="Times New Roman" w:hAnsiTheme="minorHAnsi" w:cstheme="minorHAnsi"/>
+          <w:sz w:val="22"/>
+          <w:szCs w:val="22"/>
+          <w:highlight w:val="yellow"/>
+          <w:lang w:val="es-MX" w:eastAsia="es-MX"/>
+        </w:rPr>
+        <w:t>Envío y recepción de SMS y SDS</w:t>
       </w:r>
     </w:p>
     <w:p>
@@ -3973,27 +4122,21 @@
           <w:rFonts w:asciiTheme="minorHAnsi" w:eastAsia="Times New Roman" w:hAnsiTheme="minorHAnsi" w:cstheme="minorHAnsi"/>
           <w:sz w:val="22"/>
           <w:szCs w:val="22"/>
-          <w:lang w:val="es-MX" w:eastAsia="es-MX"/>
-        </w:rPr>
-        <w:t>Sistema de notificaciones internas para realizar avisos en la aplicación a un grupo de</w:t>
-      </w:r>
-      <w:r>
-        <w:rPr>
-          <w:rFonts w:asciiTheme="minorHAnsi" w:eastAsia="Times New Roman" w:hAnsiTheme="minorHAnsi" w:cstheme="minorHAnsi"/>
-          <w:sz w:val="22"/>
-          <w:szCs w:val="22"/>
-          <w:lang w:val="es-MX" w:eastAsia="es-MX"/>
-        </w:rPr>
-        <w:t xml:space="preserve"> </w:t>
-      </w:r>
-      <w:r>
-        <w:rPr>
-          <w:rFonts w:asciiTheme="minorHAnsi" w:eastAsia="Times New Roman" w:hAnsiTheme="minorHAnsi" w:cstheme="minorHAnsi"/>
-          <w:sz w:val="22"/>
-          <w:szCs w:val="22"/>
-          <w:lang w:val="es-MX" w:eastAsia="es-MX"/>
-        </w:rPr>
-        <w:t>operadores.</w:t>
+          <w:highlight w:val="yellow"/>
+          <w:lang w:val="es-MX" w:eastAsia="es-MX"/>
+        </w:rPr>
+        <w:t xml:space="preserve">Desde el puesto del operador se dispone de la capacidad para la recepción y envío de mensajes SMS y SDS (texto y status). La aplicación incorpora un visor de mensajes recibidos y permite el envío de </w:t>
+      </w:r>
+      <w:r>
+        <w:rPr>
+          <w:rFonts w:asciiTheme="minorHAnsi" w:eastAsia="Times New Roman" w:hAnsiTheme="minorHAnsi" w:cstheme="minorHAnsi"/>
+          <w:sz w:val="22"/>
+          <w:szCs w:val="22"/>
+          <w:highlight w:val="yellow"/>
+          <w:lang w:val="es-MX" w:eastAsia="es-MX"/>
+        </w:rPr>
+        <w:lastRenderedPageBreak/>
+        <w:t>mensajes a través de la agenda de contactos. Además, se pueden configurar grupos de envío, para hacer un envío múltiple de mensajes pudiendo utilizar plantillas de texto prefijadas o creadas sobre la marcha.</w:t>
       </w:r>
     </w:p>
     <w:p>
@@ -4023,17 +4166,19 @@
           <w:rFonts w:asciiTheme="minorHAnsi" w:eastAsia="Times New Roman" w:hAnsiTheme="minorHAnsi" w:cstheme="minorHAnsi"/>
           <w:sz w:val="22"/>
           <w:szCs w:val="22"/>
-          <w:lang w:val="es-MX" w:eastAsia="es-MX"/>
-        </w:rPr>
-      </w:pPr>
-      <w:r>
-        <w:rPr>
-          <w:rFonts w:asciiTheme="minorHAnsi" w:eastAsia="Times New Roman" w:hAnsiTheme="minorHAnsi" w:cstheme="minorHAnsi"/>
-          <w:sz w:val="22"/>
-          <w:szCs w:val="22"/>
-          <w:lang w:val="es-MX" w:eastAsia="es-MX"/>
-        </w:rPr>
-        <w:t>Perfiles</w:t>
+          <w:highlight w:val="yellow"/>
+          <w:lang w:val="es-MX" w:eastAsia="es-MX"/>
+        </w:rPr>
+      </w:pPr>
+      <w:r>
+        <w:rPr>
+          <w:rFonts w:asciiTheme="minorHAnsi" w:eastAsia="Times New Roman" w:hAnsiTheme="minorHAnsi" w:cstheme="minorHAnsi"/>
+          <w:sz w:val="22"/>
+          <w:szCs w:val="22"/>
+          <w:highlight w:val="yellow"/>
+          <w:lang w:val="es-MX" w:eastAsia="es-MX"/>
+        </w:rPr>
+        <w:t>Mensajería (Chat)</w:t>
       </w:r>
     </w:p>
     <w:p>
@@ -4054,27 +4199,19 @@
           <w:rFonts w:asciiTheme="minorHAnsi" w:eastAsia="Times New Roman" w:hAnsiTheme="minorHAnsi" w:cstheme="minorHAnsi"/>
           <w:sz w:val="22"/>
           <w:szCs w:val="22"/>
-          <w:lang w:val="es-MX" w:eastAsia="es-MX"/>
-        </w:rPr>
-        <w:t>Se puede definir perfiles en el sistema con la capacidad de configurar el acceso a los</w:t>
-      </w:r>
-      <w:r>
-        <w:rPr>
-          <w:rFonts w:asciiTheme="minorHAnsi" w:eastAsia="Times New Roman" w:hAnsiTheme="minorHAnsi" w:cstheme="minorHAnsi"/>
-          <w:sz w:val="22"/>
-          <w:szCs w:val="22"/>
-          <w:lang w:val="es-MX" w:eastAsia="es-MX"/>
-        </w:rPr>
-        <w:t xml:space="preserve"> </w:t>
-      </w:r>
-      <w:r>
-        <w:rPr>
-          <w:rFonts w:asciiTheme="minorHAnsi" w:eastAsia="Times New Roman" w:hAnsiTheme="minorHAnsi" w:cstheme="minorHAnsi"/>
-          <w:sz w:val="22"/>
-          <w:szCs w:val="22"/>
-          <w:lang w:val="es-MX" w:eastAsia="es-MX"/>
-        </w:rPr>
-        <w:t>diferentes módulos y operaciones que puede realizar.</w:t>
+          <w:highlight w:val="yellow"/>
+          <w:lang w:val="es-MX" w:eastAsia="es-MX"/>
+        </w:rPr>
+        <w:t>Sistema de mensajería interno para la comunicación entre los operadores</w:t>
+      </w:r>
+      <w:r>
+        <w:rPr>
+          <w:rFonts w:asciiTheme="minorHAnsi" w:eastAsia="Times New Roman" w:hAnsiTheme="minorHAnsi" w:cstheme="minorHAnsi"/>
+          <w:sz w:val="22"/>
+          <w:szCs w:val="22"/>
+          <w:lang w:val="es-MX" w:eastAsia="es-MX"/>
+        </w:rPr>
+        <w:t>.</w:t>
       </w:r>
     </w:p>
     <w:p>
@@ -4114,6 +4251,168 @@
           <w:szCs w:val="22"/>
           <w:lang w:val="es-MX" w:eastAsia="es-MX"/>
         </w:rPr>
+        <w:t>Sistema de Notificaciones</w:t>
+      </w:r>
+    </w:p>
+    <w:p>
+      <w:pPr>
+        <w:pStyle w:val="Prrafodelista"/>
+        <w:spacing w:line="360" w:lineRule="auto"/>
+        <w:ind w:left="1070"/>
+        <w:jc w:val="both"/>
+        <w:rPr>
+          <w:rFonts w:asciiTheme="minorHAnsi" w:eastAsia="Times New Roman" w:hAnsiTheme="minorHAnsi" w:cstheme="minorHAnsi"/>
+          <w:sz w:val="22"/>
+          <w:szCs w:val="22"/>
+          <w:lang w:val="es-MX" w:eastAsia="es-MX"/>
+        </w:rPr>
+      </w:pPr>
+      <w:r>
+        <w:rPr>
+          <w:rFonts w:asciiTheme="minorHAnsi" w:eastAsia="Times New Roman" w:hAnsiTheme="minorHAnsi" w:cstheme="minorHAnsi"/>
+          <w:sz w:val="22"/>
+          <w:szCs w:val="22"/>
+          <w:lang w:val="es-MX" w:eastAsia="es-MX"/>
+        </w:rPr>
+        <w:t>Sistema de notificaciones internas para realizar avisos en la aplicación a un grupo de</w:t>
+      </w:r>
+      <w:r>
+        <w:rPr>
+          <w:rFonts w:asciiTheme="minorHAnsi" w:eastAsia="Times New Roman" w:hAnsiTheme="minorHAnsi" w:cstheme="minorHAnsi"/>
+          <w:sz w:val="22"/>
+          <w:szCs w:val="22"/>
+          <w:lang w:val="es-MX" w:eastAsia="es-MX"/>
+        </w:rPr>
+        <w:t xml:space="preserve"> </w:t>
+      </w:r>
+      <w:r>
+        <w:rPr>
+          <w:rFonts w:asciiTheme="minorHAnsi" w:eastAsia="Times New Roman" w:hAnsiTheme="minorHAnsi" w:cstheme="minorHAnsi"/>
+          <w:sz w:val="22"/>
+          <w:szCs w:val="22"/>
+          <w:lang w:val="es-MX" w:eastAsia="es-MX"/>
+        </w:rPr>
+        <w:t>operadores.</w:t>
+      </w:r>
+    </w:p>
+    <w:p>
+      <w:pPr>
+        <w:pStyle w:val="Prrafodelista"/>
+        <w:spacing w:line="360" w:lineRule="auto"/>
+        <w:ind w:left="1070"/>
+        <w:jc w:val="both"/>
+        <w:rPr>
+          <w:rFonts w:asciiTheme="minorHAnsi" w:eastAsia="Times New Roman" w:hAnsiTheme="minorHAnsi" w:cstheme="minorHAnsi"/>
+          <w:sz w:val="22"/>
+          <w:szCs w:val="22"/>
+          <w:lang w:val="es-MX" w:eastAsia="es-MX"/>
+        </w:rPr>
+      </w:pPr>
+    </w:p>
+    <w:p>
+      <w:pPr>
+        <w:pStyle w:val="Prrafodelista"/>
+        <w:numPr>
+          <w:ilvl w:val="0"/>
+          <w:numId w:val="25"/>
+        </w:numPr>
+        <w:spacing w:line="360" w:lineRule="auto"/>
+        <w:jc w:val="both"/>
+        <w:rPr>
+          <w:rFonts w:asciiTheme="minorHAnsi" w:eastAsia="Times New Roman" w:hAnsiTheme="minorHAnsi" w:cstheme="minorHAnsi"/>
+          <w:sz w:val="22"/>
+          <w:szCs w:val="22"/>
+          <w:lang w:val="es-MX" w:eastAsia="es-MX"/>
+        </w:rPr>
+      </w:pPr>
+      <w:r>
+        <w:rPr>
+          <w:rFonts w:asciiTheme="minorHAnsi" w:eastAsia="Times New Roman" w:hAnsiTheme="minorHAnsi" w:cstheme="minorHAnsi"/>
+          <w:sz w:val="22"/>
+          <w:szCs w:val="22"/>
+          <w:lang w:val="es-MX" w:eastAsia="es-MX"/>
+        </w:rPr>
+        <w:t>Perfiles</w:t>
+      </w:r>
+    </w:p>
+    <w:p>
+      <w:pPr>
+        <w:pStyle w:val="Prrafodelista"/>
+        <w:spacing w:line="360" w:lineRule="auto"/>
+        <w:ind w:left="1070"/>
+        <w:jc w:val="both"/>
+        <w:rPr>
+          <w:rFonts w:asciiTheme="minorHAnsi" w:eastAsia="Times New Roman" w:hAnsiTheme="minorHAnsi" w:cstheme="minorHAnsi"/>
+          <w:sz w:val="22"/>
+          <w:szCs w:val="22"/>
+          <w:lang w:val="es-MX" w:eastAsia="es-MX"/>
+        </w:rPr>
+      </w:pPr>
+      <w:r>
+        <w:rPr>
+          <w:rFonts w:asciiTheme="minorHAnsi" w:eastAsia="Times New Roman" w:hAnsiTheme="minorHAnsi" w:cstheme="minorHAnsi"/>
+          <w:sz w:val="22"/>
+          <w:szCs w:val="22"/>
+          <w:lang w:val="es-MX" w:eastAsia="es-MX"/>
+        </w:rPr>
+        <w:t>Se puede definir perfiles en el sistema con la capacidad de configurar el acceso a los</w:t>
+      </w:r>
+      <w:r>
+        <w:rPr>
+          <w:rFonts w:asciiTheme="minorHAnsi" w:eastAsia="Times New Roman" w:hAnsiTheme="minorHAnsi" w:cstheme="minorHAnsi"/>
+          <w:sz w:val="22"/>
+          <w:szCs w:val="22"/>
+          <w:lang w:val="es-MX" w:eastAsia="es-MX"/>
+        </w:rPr>
+        <w:t xml:space="preserve"> </w:t>
+      </w:r>
+      <w:r>
+        <w:rPr>
+          <w:rFonts w:asciiTheme="minorHAnsi" w:eastAsia="Times New Roman" w:hAnsiTheme="minorHAnsi" w:cstheme="minorHAnsi"/>
+          <w:sz w:val="22"/>
+          <w:szCs w:val="22"/>
+          <w:lang w:val="es-MX" w:eastAsia="es-MX"/>
+        </w:rPr>
+        <w:t>diferentes módulos y operaciones que puede realizar.</w:t>
+      </w:r>
+    </w:p>
+    <w:p>
+      <w:pPr>
+        <w:pStyle w:val="Prrafodelista"/>
+        <w:spacing w:line="360" w:lineRule="auto"/>
+        <w:ind w:left="1070"/>
+        <w:jc w:val="both"/>
+        <w:rPr>
+          <w:rFonts w:asciiTheme="minorHAnsi" w:eastAsia="Times New Roman" w:hAnsiTheme="minorHAnsi" w:cstheme="minorHAnsi"/>
+          <w:sz w:val="22"/>
+          <w:szCs w:val="22"/>
+          <w:lang w:val="es-MX" w:eastAsia="es-MX"/>
+        </w:rPr>
+      </w:pPr>
+    </w:p>
+    <w:p>
+      <w:pPr>
+        <w:pStyle w:val="Prrafodelista"/>
+        <w:numPr>
+          <w:ilvl w:val="0"/>
+          <w:numId w:val="25"/>
+        </w:numPr>
+        <w:spacing w:line="360" w:lineRule="auto"/>
+        <w:jc w:val="both"/>
+        <w:rPr>
+          <w:rFonts w:asciiTheme="minorHAnsi" w:eastAsia="Times New Roman" w:hAnsiTheme="minorHAnsi" w:cstheme="minorHAnsi"/>
+          <w:sz w:val="22"/>
+          <w:szCs w:val="22"/>
+          <w:lang w:val="es-MX" w:eastAsia="es-MX"/>
+        </w:rPr>
+      </w:pPr>
+      <w:r>
+        <w:rPr>
+          <w:rFonts w:asciiTheme="minorHAnsi" w:eastAsia="Times New Roman" w:hAnsiTheme="minorHAnsi" w:cstheme="minorHAnsi"/>
+          <w:sz w:val="22"/>
+          <w:szCs w:val="22"/>
+          <w:lang w:val="es-MX" w:eastAsia="es-MX"/>
+        </w:rPr>
         <w:t>Visualizador de Mapas (GIS)</w:t>
       </w:r>
     </w:p>
@@ -4199,6 +4498,72 @@
           <w:lang w:val="es-MX" w:eastAsia="es-MX"/>
         </w:rPr>
         <w:t xml:space="preserve"> en fechas determinadas por el operador</w:t>
+      </w:r>
+    </w:p>
+    <w:p>
+      <w:pPr>
+        <w:pStyle w:val="Prrafodelista"/>
+        <w:spacing w:line="360" w:lineRule="auto"/>
+        <w:ind w:left="1070"/>
+        <w:jc w:val="both"/>
+        <w:rPr>
+          <w:rFonts w:asciiTheme="minorHAnsi" w:eastAsia="Times New Roman" w:hAnsiTheme="minorHAnsi" w:cstheme="minorHAnsi"/>
+          <w:sz w:val="22"/>
+          <w:szCs w:val="22"/>
+          <w:lang w:val="es-MX" w:eastAsia="es-MX"/>
+        </w:rPr>
+      </w:pPr>
+    </w:p>
+    <w:p>
+      <w:pPr>
+        <w:pStyle w:val="Prrafodelista"/>
+        <w:numPr>
+          <w:ilvl w:val="0"/>
+          <w:numId w:val="25"/>
+        </w:numPr>
+        <w:spacing w:line="360" w:lineRule="auto"/>
+        <w:jc w:val="both"/>
+        <w:rPr>
+          <w:rFonts w:asciiTheme="minorHAnsi" w:eastAsia="Times New Roman" w:hAnsiTheme="minorHAnsi" w:cstheme="minorHAnsi"/>
+          <w:sz w:val="22"/>
+          <w:szCs w:val="22"/>
+          <w:highlight w:val="yellow"/>
+          <w:lang w:val="es-MX" w:eastAsia="es-MX"/>
+        </w:rPr>
+      </w:pPr>
+      <w:r>
+        <w:rPr>
+          <w:rFonts w:asciiTheme="minorHAnsi" w:eastAsia="Times New Roman" w:hAnsiTheme="minorHAnsi" w:cstheme="minorHAnsi"/>
+          <w:sz w:val="22"/>
+          <w:szCs w:val="22"/>
+          <w:highlight w:val="yellow"/>
+          <w:lang w:val="es-MX" w:eastAsia="es-MX"/>
+        </w:rPr>
+        <w:t>Estadísticas</w:t>
+      </w:r>
+    </w:p>
+    <w:p>
+      <w:pPr>
+        <w:pStyle w:val="Prrafodelista"/>
+        <w:spacing w:line="360" w:lineRule="auto"/>
+        <w:ind w:left="1070"/>
+        <w:jc w:val="both"/>
+        <w:rPr>
+          <w:rFonts w:asciiTheme="minorHAnsi" w:eastAsia="Times New Roman" w:hAnsiTheme="minorHAnsi" w:cstheme="minorHAnsi"/>
+          <w:sz w:val="22"/>
+          <w:szCs w:val="22"/>
+          <w:lang w:val="es-MX" w:eastAsia="es-MX"/>
+        </w:rPr>
+      </w:pPr>
+      <w:r>
+        <w:rPr>
+          <w:rFonts w:asciiTheme="minorHAnsi" w:eastAsia="Times New Roman" w:hAnsiTheme="minorHAnsi" w:cstheme="minorHAnsi"/>
+          <w:sz w:val="22"/>
+          <w:szCs w:val="22"/>
+          <w:highlight w:val="yellow"/>
+          <w:lang w:val="es-MX" w:eastAsia="es-MX"/>
+        </w:rPr>
+        <w:t>Acceso a informes estadísticos del sistema muy completos. Llamadas, usuarios, mensajes, ….</w:t>
       </w:r>
     </w:p>
     <w:p>
@@ -4275,7 +4640,6 @@
           <w:szCs w:val="22"/>
           <w:lang w:val="es-MX" w:eastAsia="es-MX"/>
         </w:rPr>
-        <w:lastRenderedPageBreak/>
         <w:t>Los usuarios con permisos de administradores, tienen acceso a realizar configuraciones</w:t>
       </w:r>
       <w:r>
@@ -4514,6 +4878,7 @@
           <w:szCs w:val="22"/>
           <w:lang w:val="es-MX" w:eastAsia="es-MX"/>
         </w:rPr>
+        <w:lastRenderedPageBreak/>
         <w:t>Configuración de Usuarios.</w:t>
       </w:r>
     </w:p>
@@ -4567,14 +4932,150 @@
           <w:rFonts w:asciiTheme="minorHAnsi" w:eastAsia="Times New Roman" w:hAnsiTheme="minorHAnsi" w:cstheme="minorHAnsi"/>
           <w:sz w:val="22"/>
           <w:szCs w:val="22"/>
-          <w:lang w:val="es-MX" w:eastAsia="es-MX"/>
-        </w:rPr>
-      </w:pPr>
-      <w:r>
-        <w:rPr>
-          <w:rFonts w:asciiTheme="minorHAnsi" w:eastAsia="Times New Roman" w:hAnsiTheme="minorHAnsi" w:cstheme="minorHAnsi"/>
-          <w:sz w:val="22"/>
-          <w:szCs w:val="22"/>
+          <w:highlight w:val="yellow"/>
+          <w:lang w:val="es-MX" w:eastAsia="es-MX"/>
+        </w:rPr>
+      </w:pPr>
+      <w:r>
+        <w:rPr>
+          <w:rFonts w:asciiTheme="minorHAnsi" w:eastAsia="Times New Roman" w:hAnsiTheme="minorHAnsi" w:cstheme="minorHAnsi"/>
+          <w:sz w:val="22"/>
+          <w:szCs w:val="22"/>
+          <w:highlight w:val="yellow"/>
+          <w:lang w:val="es-MX" w:eastAsia="es-MX"/>
+        </w:rPr>
+        <w:t>Configuración de plantillas / grupos de envío.</w:t>
+      </w:r>
+    </w:p>
+    <w:p>
+      <w:pPr>
+        <w:pStyle w:val="Prrafodelista"/>
+        <w:spacing w:line="360" w:lineRule="auto"/>
+        <w:ind w:left="1070"/>
+        <w:jc w:val="both"/>
+        <w:rPr>
+          <w:rFonts w:asciiTheme="minorHAnsi" w:eastAsia="Times New Roman" w:hAnsiTheme="minorHAnsi" w:cstheme="minorHAnsi"/>
+          <w:sz w:val="22"/>
+          <w:szCs w:val="22"/>
+          <w:highlight w:val="yellow"/>
+          <w:lang w:val="es-MX" w:eastAsia="es-MX"/>
+        </w:rPr>
+      </w:pPr>
+      <w:r>
+        <w:rPr>
+          <w:rFonts w:asciiTheme="minorHAnsi" w:eastAsia="Times New Roman" w:hAnsiTheme="minorHAnsi" w:cstheme="minorHAnsi"/>
+          <w:sz w:val="22"/>
+          <w:szCs w:val="22"/>
+          <w:highlight w:val="yellow"/>
+          <w:lang w:val="es-MX" w:eastAsia="es-MX"/>
+        </w:rPr>
+        <w:t>Configuración de grupos de envío múltiple y plantillas para la mensajería.</w:t>
+      </w:r>
+    </w:p>
+    <w:p>
+      <w:pPr>
+        <w:pStyle w:val="Prrafodelista"/>
+        <w:spacing w:line="360" w:lineRule="auto"/>
+        <w:ind w:left="1070"/>
+        <w:jc w:val="both"/>
+        <w:rPr>
+          <w:rFonts w:asciiTheme="minorHAnsi" w:eastAsia="Times New Roman" w:hAnsiTheme="minorHAnsi" w:cstheme="minorHAnsi"/>
+          <w:sz w:val="22"/>
+          <w:szCs w:val="22"/>
+          <w:highlight w:val="yellow"/>
+          <w:lang w:val="es-MX" w:eastAsia="es-MX"/>
+        </w:rPr>
+      </w:pPr>
+    </w:p>
+    <w:p>
+      <w:pPr>
+        <w:pStyle w:val="Prrafodelista"/>
+        <w:numPr>
+          <w:ilvl w:val="0"/>
+          <w:numId w:val="25"/>
+        </w:numPr>
+        <w:spacing w:line="360" w:lineRule="auto"/>
+        <w:jc w:val="both"/>
+        <w:rPr>
+          <w:rFonts w:asciiTheme="minorHAnsi" w:eastAsia="Times New Roman" w:hAnsiTheme="minorHAnsi" w:cstheme="minorHAnsi"/>
+          <w:sz w:val="22"/>
+          <w:szCs w:val="22"/>
+          <w:highlight w:val="yellow"/>
+          <w:lang w:val="es-MX" w:eastAsia="es-MX"/>
+        </w:rPr>
+      </w:pPr>
+      <w:r>
+        <w:rPr>
+          <w:rFonts w:asciiTheme="minorHAnsi" w:eastAsia="Times New Roman" w:hAnsiTheme="minorHAnsi" w:cstheme="minorHAnsi"/>
+          <w:sz w:val="22"/>
+          <w:szCs w:val="22"/>
+          <w:highlight w:val="yellow"/>
+          <w:lang w:val="es-MX" w:eastAsia="es-MX"/>
+        </w:rPr>
+        <w:t>Nemónicos para destinos radio.</w:t>
+      </w:r>
+    </w:p>
+    <w:p>
+      <w:pPr>
+        <w:pStyle w:val="Prrafodelista"/>
+        <w:spacing w:line="360" w:lineRule="auto"/>
+        <w:ind w:left="1070"/>
+        <w:jc w:val="both"/>
+        <w:rPr>
+          <w:rFonts w:asciiTheme="minorHAnsi" w:eastAsia="Times New Roman" w:hAnsiTheme="minorHAnsi" w:cstheme="minorHAnsi"/>
+          <w:sz w:val="22"/>
+          <w:szCs w:val="22"/>
+          <w:lang w:val="es-MX" w:eastAsia="es-MX"/>
+        </w:rPr>
+      </w:pPr>
+      <w:r>
+        <w:rPr>
+          <w:rFonts w:asciiTheme="minorHAnsi" w:eastAsia="Times New Roman" w:hAnsiTheme="minorHAnsi" w:cstheme="minorHAnsi"/>
+          <w:sz w:val="22"/>
+          <w:szCs w:val="22"/>
+          <w:highlight w:val="yellow"/>
+          <w:lang w:val="es-MX" w:eastAsia="es-MX"/>
+        </w:rPr>
+        <w:t>El sistema ofrece la posibilidad de poder establecer nemónicos a los diferentes grupos de radio, que sean más fáciles de recordar.</w:t>
+      </w:r>
+    </w:p>
+    <w:p>
+      <w:pPr>
+        <w:pStyle w:val="Prrafodelista"/>
+        <w:spacing w:line="360" w:lineRule="auto"/>
+        <w:ind w:left="1070"/>
+        <w:jc w:val="both"/>
+        <w:rPr>
+          <w:rFonts w:asciiTheme="minorHAnsi" w:eastAsia="Times New Roman" w:hAnsiTheme="minorHAnsi" w:cstheme="minorHAnsi"/>
+          <w:sz w:val="22"/>
+          <w:szCs w:val="22"/>
+          <w:lang w:val="es-MX" w:eastAsia="es-MX"/>
+        </w:rPr>
+      </w:pPr>
+    </w:p>
+    <w:p>
+      <w:pPr>
+        <w:pStyle w:val="Prrafodelista"/>
+        <w:numPr>
+          <w:ilvl w:val="0"/>
+          <w:numId w:val="25"/>
+        </w:numPr>
+        <w:spacing w:line="360" w:lineRule="auto"/>
+        <w:jc w:val="both"/>
+        <w:rPr>
+          <w:rFonts w:asciiTheme="minorHAnsi" w:eastAsia="Times New Roman" w:hAnsiTheme="minorHAnsi" w:cstheme="minorHAnsi"/>
+          <w:sz w:val="22"/>
+          <w:szCs w:val="22"/>
+          <w:highlight w:val="green"/>
+          <w:lang w:val="es-MX" w:eastAsia="es-MX"/>
+        </w:rPr>
+      </w:pPr>
+      <w:r>
+        <w:rPr>
+          <w:rFonts w:asciiTheme="minorHAnsi" w:eastAsia="Times New Roman" w:hAnsiTheme="minorHAnsi" w:cstheme="minorHAnsi"/>
+          <w:sz w:val="22"/>
+          <w:szCs w:val="22"/>
+          <w:highlight w:val="green"/>
           <w:lang w:val="es-MX" w:eastAsia="es-MX"/>
         </w:rPr>
         <w:t xml:space="preserve">Configuración de </w:t>
@@ -4584,6 +5085,7 @@
           <w:rFonts w:asciiTheme="minorHAnsi" w:eastAsia="Times New Roman" w:hAnsiTheme="minorHAnsi" w:cstheme="minorHAnsi"/>
           <w:sz w:val="22"/>
           <w:szCs w:val="22"/>
+          <w:highlight w:val="green"/>
           <w:lang w:val="es-MX" w:eastAsia="es-MX"/>
         </w:rPr>
         <w:t>salas</w:t>
@@ -4607,6 +5109,7 @@
           <w:rFonts w:asciiTheme="minorHAnsi" w:eastAsia="Times New Roman" w:hAnsiTheme="minorHAnsi" w:cstheme="minorHAnsi"/>
           <w:sz w:val="22"/>
           <w:szCs w:val="22"/>
+          <w:highlight w:val="green"/>
           <w:lang w:val="es-MX" w:eastAsia="es-MX"/>
         </w:rPr>
         <w:t>Gestión y configuración de salas, dándole determinadas funcionalidades, según sea necesario</w:t>
@@ -4804,47 +5307,47 @@
           <w:sz w:val="22"/>
           <w:lang w:val="es-BO"/>
         </w:rPr>
+        <w:t xml:space="preserve"> SITUACIÓN ACTUAL</w:t>
+      </w:r>
+    </w:p>
+    <w:p>
+      <w:pPr>
+        <w:spacing w:line="360" w:lineRule="auto"/>
+        <w:ind w:left="720"/>
+        <w:jc w:val="both"/>
+        <w:rPr>
+          <w:rFonts w:asciiTheme="minorHAnsi" w:hAnsiTheme="minorHAnsi"/>
+          <w:sz w:val="22"/>
+          <w:lang w:val="es-BO"/>
+        </w:rPr>
+      </w:pPr>
+      <w:r>
+        <w:rPr>
+          <w:rFonts w:asciiTheme="minorHAnsi" w:hAnsiTheme="minorHAnsi"/>
+          <w:sz w:val="22"/>
+          <w:lang w:val="es-BO"/>
+        </w:rPr>
+        <w:t xml:space="preserve">En la actualidad el Centro Regulador opera con la telefonía y la radio de manera separada, no pudiendo unir en una conversación una comunicación de radio y una llamada de teléfono. </w:t>
+      </w:r>
+    </w:p>
+    <w:p>
+      <w:pPr>
+        <w:spacing w:line="360" w:lineRule="auto"/>
+        <w:ind w:left="720"/>
+        <w:jc w:val="both"/>
+        <w:rPr>
+          <w:rFonts w:asciiTheme="minorHAnsi" w:hAnsiTheme="minorHAnsi"/>
+          <w:sz w:val="22"/>
+          <w:lang w:val="es-BO"/>
+        </w:rPr>
+      </w:pPr>
+      <w:r>
+        <w:rPr>
+          <w:rFonts w:asciiTheme="minorHAnsi" w:hAnsiTheme="minorHAnsi"/>
+          <w:sz w:val="22"/>
+          <w:lang w:val="es-BO"/>
+        </w:rPr>
         <w:lastRenderedPageBreak/>
-        <w:t xml:space="preserve"> SITUACIÓN ACTUAL</w:t>
-      </w:r>
-    </w:p>
-    <w:p>
-      <w:pPr>
-        <w:spacing w:line="360" w:lineRule="auto"/>
-        <w:ind w:left="720"/>
-        <w:jc w:val="both"/>
-        <w:rPr>
-          <w:rFonts w:asciiTheme="minorHAnsi" w:hAnsiTheme="minorHAnsi"/>
-          <w:sz w:val="22"/>
-          <w:lang w:val="es-BO"/>
-        </w:rPr>
-      </w:pPr>
-      <w:r>
-        <w:rPr>
-          <w:rFonts w:asciiTheme="minorHAnsi" w:hAnsiTheme="minorHAnsi"/>
-          <w:sz w:val="22"/>
-          <w:lang w:val="es-BO"/>
-        </w:rPr>
-        <w:t xml:space="preserve">En la actualidad el Centro Regulador opera con la telefonía y la radio de manera separada, no pudiendo unir en una conversación una comunicación de radio y una llamada de teléfono. </w:t>
-      </w:r>
-    </w:p>
-    <w:p>
-      <w:pPr>
-        <w:spacing w:line="360" w:lineRule="auto"/>
-        <w:ind w:left="720"/>
-        <w:jc w:val="both"/>
-        <w:rPr>
-          <w:rFonts w:asciiTheme="minorHAnsi" w:hAnsiTheme="minorHAnsi"/>
-          <w:sz w:val="22"/>
-          <w:lang w:val="es-BO"/>
-        </w:rPr>
-      </w:pPr>
-      <w:r>
-        <w:rPr>
-          <w:rFonts w:asciiTheme="minorHAnsi" w:hAnsiTheme="minorHAnsi"/>
-          <w:sz w:val="22"/>
-          <w:lang w:val="es-BO"/>
-        </w:rPr>
         <w:t>Para las comunicaciones de telefonía disponen de teléfonos conectados a la central telefónica IP y 1 línea de telefonía celular.</w:t>
       </w:r>
     </w:p>
@@ -5232,24 +5735,6 @@
           <w:lang w:val="es-BO"/>
         </w:rPr>
         <w:t>En la siguiente figura se presenta un esquema de cómo quedaría conectada la plataforma con el resto de sistemas.</w:t>
-      </w:r>
-    </w:p>
-    <w:p>
-      <w:pPr>
-        <w:jc w:val="both"/>
-        <w:rPr>
-          <w:rFonts w:ascii="Calibri" w:hAnsi="Calibri"/>
-          <w:sz w:val="22"/>
-          <w:lang w:val="es-BO"/>
-        </w:rPr>
-      </w:pPr>
-      <w:r>
-        <w:rPr>
-          <w:rFonts w:ascii="Calibri" w:hAnsi="Calibri"/>
-          <w:sz w:val="22"/>
-          <w:lang w:val="es-BO"/>
-        </w:rPr>
-        <w:br w:type="page"/>
       </w:r>
     </w:p>
     <w:p>
@@ -7156,90 +7641,6 @@
         </w:rPr>
       </w:pPr>
     </w:p>
-    <w:p>
-      <w:pPr>
-        <w:pStyle w:val="Prrafodelista"/>
-        <w:spacing w:line="360" w:lineRule="auto"/>
-        <w:ind w:left="1080"/>
-        <w:rPr>
-          <w:rFonts w:ascii="Calibri" w:hAnsi="Calibri"/>
-          <w:b/>
-          <w:sz w:val="24"/>
-          <w:szCs w:val="24"/>
-          <w:lang w:val="es-BO"/>
-        </w:rPr>
-      </w:pPr>
-    </w:p>
-    <w:p>
-      <w:pPr>
-        <w:pStyle w:val="Prrafodelista"/>
-        <w:spacing w:line="360" w:lineRule="auto"/>
-        <w:ind w:left="1080"/>
-        <w:rPr>
-          <w:rFonts w:ascii="Calibri" w:hAnsi="Calibri"/>
-          <w:b/>
-          <w:sz w:val="24"/>
-          <w:szCs w:val="24"/>
-          <w:lang w:val="es-BO"/>
-        </w:rPr>
-      </w:pPr>
-    </w:p>
-    <w:p>
-      <w:pPr>
-        <w:pStyle w:val="Prrafodelista"/>
-        <w:spacing w:line="360" w:lineRule="auto"/>
-        <w:ind w:left="1080"/>
-        <w:rPr>
-          <w:rFonts w:ascii="Calibri" w:hAnsi="Calibri"/>
-          <w:b/>
-          <w:sz w:val="24"/>
-          <w:szCs w:val="24"/>
-          <w:lang w:val="es-BO"/>
-        </w:rPr>
-      </w:pPr>
-    </w:p>
-    <w:p>
-      <w:pPr>
-        <w:pStyle w:val="Prrafodelista"/>
-        <w:spacing w:line="360" w:lineRule="auto"/>
-        <w:ind w:left="1080"/>
-        <w:rPr>
-          <w:rFonts w:ascii="Calibri" w:hAnsi="Calibri"/>
-          <w:b/>
-          <w:sz w:val="24"/>
-          <w:szCs w:val="24"/>
-          <w:lang w:val="es-BO"/>
-        </w:rPr>
-      </w:pPr>
-    </w:p>
-    <w:p>
-      <w:pPr>
-        <w:pStyle w:val="Prrafodelista"/>
-        <w:spacing w:line="360" w:lineRule="auto"/>
-        <w:ind w:left="1080"/>
-        <w:rPr>
-          <w:rFonts w:ascii="Calibri" w:hAnsi="Calibri"/>
-          <w:b/>
-          <w:sz w:val="24"/>
-          <w:szCs w:val="24"/>
-          <w:lang w:val="es-BO"/>
-        </w:rPr>
-      </w:pPr>
-    </w:p>
-    <w:p>
-      <w:pPr>
-        <w:pStyle w:val="Prrafodelista"/>
-        <w:spacing w:line="360" w:lineRule="auto"/>
-        <w:ind w:left="1080"/>
-        <w:rPr>
-          <w:rFonts w:ascii="Calibri" w:hAnsi="Calibri"/>
-          <w:b/>
-          <w:sz w:val="24"/>
-          <w:szCs w:val="24"/>
-          <w:lang w:val="es-BO"/>
-        </w:rPr>
-      </w:pPr>
-    </w:p>
     <w:sectPr>
       <w:headerReference w:type="even" r:id="rId13"/>
       <w:pgSz w:w="12240" w:h="15840" w:code="1"/>
@@ -7344,7 +7745,7 @@
           <w:rPr>
             <w:noProof/>
           </w:rPr>
-          <w:t>3</w:t>
+          <w:t>2</w:t>
         </w:r>
         <w:r>
           <w:rPr>
@@ -13536,7 +13937,7 @@
 </file>
 
 <file path=customXml/itemProps1.xml><?xml version="1.0" encoding="utf-8"?>
-<ds:datastoreItem xmlns:ds="http://schemas.openxmlformats.org/officeDocument/2006/customXml" ds:itemID="{8E03B08F-0300-4A35-888D-FA1ABBF01E0B}">
+<ds:datastoreItem xmlns:ds="http://schemas.openxmlformats.org/officeDocument/2006/customXml" ds:itemID="{BD2C8DB0-FCDD-4041-B317-4C412675E44B}">
   <ds:schemaRefs>
     <ds:schemaRef ds:uri="http://schemas.openxmlformats.org/officeDocument/2006/bibliography"/>
   </ds:schemaRefs>

</xml_diff>